<commit_message>
Sistemazione barra di navigazione, accesso negato e bozza aggiungi film
</commit_message>
<xml_diff>
--- a/Cinema multisala/Gestione Cinema multisala.docx
+++ b/Cinema multisala/Gestione Cinema multisala.docx
@@ -33,16 +33,28 @@
     <w:p>
       <w:pPr>
         <w:spacing w:after="0"/>
-      </w:pPr>
-      <w:r>
+        <w:rPr>
+          <w:highlight w:val="yellow"/>
+        </w:rPr>
+      </w:pPr>
+      <w:r>
+        <w:rPr>
+          <w:highlight w:val="yellow"/>
+        </w:rPr>
         <w:t>La Home page contiene la lista di tutti i film in programmazione.</w:t>
       </w:r>
     </w:p>
     <w:p>
       <w:pPr>
         <w:spacing w:after="0"/>
-      </w:pPr>
-      <w:r>
+        <w:rPr>
+          <w:highlight w:val="yellow"/>
+        </w:rPr>
+      </w:pPr>
+      <w:r>
+        <w:rPr>
+          <w:highlight w:val="yellow"/>
+        </w:rPr>
         <w:t>Per ogni film si mostreranno le seguenti informazioni:</w:t>
       </w:r>
     </w:p>
@@ -53,8 +65,14 @@
           <w:ilvl w:val="0"/>
           <w:numId w:val="1"/>
         </w:numPr>
-      </w:pPr>
-      <w:r>
+        <w:rPr>
+          <w:highlight w:val="yellow"/>
+        </w:rPr>
+      </w:pPr>
+      <w:r>
+        <w:rPr>
+          <w:highlight w:val="yellow"/>
+        </w:rPr>
         <w:t>Immagine</w:t>
       </w:r>
     </w:p>
@@ -65,8 +83,14 @@
           <w:ilvl w:val="0"/>
           <w:numId w:val="1"/>
         </w:numPr>
-      </w:pPr>
-      <w:r>
+        <w:rPr>
+          <w:highlight w:val="yellow"/>
+        </w:rPr>
+      </w:pPr>
+      <w:r>
+        <w:rPr>
+          <w:highlight w:val="yellow"/>
+        </w:rPr>
         <w:t>Titolo</w:t>
       </w:r>
     </w:p>
@@ -77,8 +101,14 @@
           <w:ilvl w:val="0"/>
           <w:numId w:val="1"/>
         </w:numPr>
-      </w:pPr>
-      <w:r>
+        <w:rPr>
+          <w:highlight w:val="yellow"/>
+        </w:rPr>
+      </w:pPr>
+      <w:r>
+        <w:rPr>
+          <w:highlight w:val="yellow"/>
+        </w:rPr>
         <w:t>Regista</w:t>
       </w:r>
     </w:p>
@@ -89,8 +119,14 @@
           <w:ilvl w:val="0"/>
           <w:numId w:val="1"/>
         </w:numPr>
-      </w:pPr>
-      <w:r>
+        <w:rPr>
+          <w:highlight w:val="yellow"/>
+        </w:rPr>
+      </w:pPr>
+      <w:r>
+        <w:rPr>
+          <w:highlight w:val="yellow"/>
+        </w:rPr>
         <w:t>Cast</w:t>
       </w:r>
     </w:p>
@@ -101,18 +137,35 @@
           <w:ilvl w:val="0"/>
           <w:numId w:val="1"/>
         </w:numPr>
-      </w:pPr>
-      <w:r>
+        <w:rPr>
+          <w:highlight w:val="yellow"/>
+        </w:rPr>
+      </w:pPr>
+      <w:r>
+        <w:rPr>
+          <w:highlight w:val="yellow"/>
+        </w:rPr>
         <w:t>Link Scheda film che porta a una schermata si dettaglio</w:t>
       </w:r>
     </w:p>
     <w:p>
+      <w:pPr>
+        <w:rPr>
+          <w:highlight w:val="yellow"/>
+        </w:rPr>
+      </w:pPr>
       <w:proofErr w:type="gramStart"/>
       <w:r>
+        <w:rPr>
+          <w:highlight w:val="yellow"/>
+        </w:rPr>
         <w:t>Inoltre</w:t>
       </w:r>
       <w:proofErr w:type="gramEnd"/>
       <w:r>
+        <w:rPr>
+          <w:highlight w:val="yellow"/>
+        </w:rPr>
         <w:t xml:space="preserve"> nella pagina dovranno essere presenti le seguenti funzionalità:</w:t>
       </w:r>
     </w:p>
@@ -125,12 +178,19 @@
         </w:numPr>
         <w:rPr>
           <w:rFonts w:ascii="Calibri" w:hAnsi="Calibri" w:cs="Calibri"/>
-        </w:rPr>
-      </w:pPr>
-      <w:r>
+          <w:highlight w:val="yellow"/>
+        </w:rPr>
+      </w:pPr>
+      <w:r>
+        <w:rPr>
+          <w:highlight w:val="yellow"/>
+        </w:rPr>
         <w:t xml:space="preserve">Registrazione dell'account utente </w:t>
       </w:r>
       <w:r>
+        <w:rPr>
+          <w:highlight w:val="yellow"/>
+        </w:rPr>
         <w:t>(operazione visibile a tutti)</w:t>
       </w:r>
     </w:p>
@@ -143,9 +203,13 @@
         </w:numPr>
         <w:rPr>
           <w:rFonts w:ascii="Calibri" w:hAnsi="Calibri" w:cs="Calibri"/>
-        </w:rPr>
-      </w:pPr>
-      <w:r>
+          <w:highlight w:val="yellow"/>
+        </w:rPr>
+      </w:pPr>
+      <w:r>
+        <w:rPr>
+          <w:highlight w:val="yellow"/>
+        </w:rPr>
         <w:t>La registrazione avviene tramite un form in cui l’utente deve inserire mail, password, conferma password, ruolo</w:t>
       </w:r>
     </w:p>
@@ -155,9 +219,13 @@
         <w:ind w:left="1080"/>
         <w:rPr>
           <w:rFonts w:ascii="Calibri" w:hAnsi="Calibri" w:cs="Calibri"/>
-        </w:rPr>
-      </w:pPr>
-      <w:r>
+          <w:highlight w:val="yellow"/>
+        </w:rPr>
+      </w:pPr>
+      <w:r>
+        <w:rPr>
+          <w:highlight w:val="yellow"/>
+        </w:rPr>
         <w:t>NB. Le due password dovranno essere confrontate per verificarne la correttezza</w:t>
       </w:r>
     </w:p>
@@ -170,12 +238,19 @@
         </w:numPr>
         <w:rPr>
           <w:rFonts w:ascii="Calibri" w:hAnsi="Calibri" w:cs="Calibri"/>
-        </w:rPr>
-      </w:pPr>
-      <w:r>
+          <w:highlight w:val="yellow"/>
+        </w:rPr>
+      </w:pPr>
+      <w:r>
+        <w:rPr>
+          <w:highlight w:val="yellow"/>
+        </w:rPr>
         <w:t xml:space="preserve">Login dell'utente nel sistema </w:t>
       </w:r>
       <w:r>
+        <w:rPr>
+          <w:highlight w:val="yellow"/>
+        </w:rPr>
         <w:t>(operazione visibile a tutti)</w:t>
       </w:r>
     </w:p>
@@ -188,9 +263,13 @@
         </w:numPr>
         <w:rPr>
           <w:rFonts w:ascii="Calibri" w:hAnsi="Calibri" w:cs="Calibri"/>
-        </w:rPr>
-      </w:pPr>
-      <w:r>
+          <w:highlight w:val="yellow"/>
+        </w:rPr>
+      </w:pPr>
+      <w:r>
+        <w:rPr>
+          <w:highlight w:val="yellow"/>
+        </w:rPr>
         <w:t>Il Login avviene attraverso la compilazione del form dei campi mail e password</w:t>
       </w:r>
     </w:p>
@@ -201,11 +280,20 @@
           <w:ilvl w:val="0"/>
           <w:numId w:val="2"/>
         </w:numPr>
-      </w:pPr>
-      <w:r>
+        <w:rPr>
+          <w:highlight w:val="yellow"/>
+        </w:rPr>
+      </w:pPr>
+      <w:r>
+        <w:rPr>
+          <w:highlight w:val="yellow"/>
+        </w:rPr>
         <w:t>Logout</w:t>
       </w:r>
       <w:r>
+        <w:rPr>
+          <w:highlight w:val="yellow"/>
+        </w:rPr>
         <w:t xml:space="preserve"> (operazione visibile a tutti)</w:t>
       </w:r>
     </w:p>
@@ -216,11 +304,20 @@
           <w:ilvl w:val="1"/>
           <w:numId w:val="2"/>
         </w:numPr>
-      </w:pPr>
-      <w:r>
+        <w:rPr>
+          <w:highlight w:val="yellow"/>
+        </w:rPr>
+      </w:pPr>
+      <w:r>
+        <w:rPr>
+          <w:highlight w:val="yellow"/>
+        </w:rPr>
         <w:t>Effettuando il logout l'utente vien</w:t>
       </w:r>
       <w:r>
+        <w:rPr>
+          <w:highlight w:val="yellow"/>
+        </w:rPr>
         <w:t>e scollegato dall'applicazione</w:t>
       </w:r>
     </w:p>
@@ -403,7 +500,15 @@
       </w:r>
     </w:p>
     <w:p>
-      <w:r>
+      <w:pPr>
+        <w:rPr>
+          <w:highlight w:val="yellow"/>
+        </w:rPr>
+      </w:pPr>
+      <w:r>
+        <w:rPr>
+          <w:highlight w:val="yellow"/>
+        </w:rPr>
         <w:t>Altre funzionalità:</w:t>
       </w:r>
     </w:p>
@@ -415,11 +520,20 @@
           <w:numId w:val="5"/>
         </w:numPr>
         <w:ind w:left="708"/>
-      </w:pPr>
-      <w:r>
+        <w:rPr>
+          <w:highlight w:val="yellow"/>
+        </w:rPr>
+      </w:pPr>
+      <w:r>
+        <w:rPr>
+          <w:highlight w:val="yellow"/>
+        </w:rPr>
         <w:t xml:space="preserve">Scheda Film </w:t>
       </w:r>
       <w:r>
+        <w:rPr>
+          <w:highlight w:val="yellow"/>
+        </w:rPr>
         <w:t>(operazione visibile a tutti)</w:t>
       </w:r>
     </w:p>
@@ -430,11 +544,20 @@
           <w:ilvl w:val="1"/>
           <w:numId w:val="5"/>
         </w:numPr>
-      </w:pPr>
-      <w:r>
+        <w:rPr>
+          <w:highlight w:val="yellow"/>
+        </w:rPr>
+      </w:pPr>
+      <w:r>
+        <w:rPr>
+          <w:highlight w:val="yellow"/>
+        </w:rPr>
         <w:t>Cliccando il pulsante Scheda Film si viene reindirizzati alla pagina della scheda del film</w:t>
       </w:r>
       <w:r>
+        <w:rPr>
+          <w:highlight w:val="yellow"/>
+        </w:rPr>
         <w:t>.</w:t>
       </w:r>
     </w:p>
@@ -442,8 +565,14 @@
       <w:pPr>
         <w:pStyle w:val="Paragrafoelenco"/>
         <w:ind w:left="1080"/>
-      </w:pPr>
-      <w:r>
+        <w:rPr>
+          <w:highlight w:val="yellow"/>
+        </w:rPr>
+      </w:pPr>
+      <w:r>
+        <w:rPr>
+          <w:highlight w:val="yellow"/>
+        </w:rPr>
         <w:t>Per il film selezionato vengono riportate le seguenti informazioni:</w:t>
       </w:r>
     </w:p>
@@ -454,8 +583,14 @@
           <w:ilvl w:val="2"/>
           <w:numId w:val="5"/>
         </w:numPr>
-      </w:pPr>
-      <w:r>
+        <w:rPr>
+          <w:highlight w:val="yellow"/>
+        </w:rPr>
+      </w:pPr>
+      <w:r>
+        <w:rPr>
+          <w:highlight w:val="yellow"/>
+        </w:rPr>
         <w:t>Immagine</w:t>
       </w:r>
     </w:p>
@@ -466,8 +601,14 @@
           <w:ilvl w:val="2"/>
           <w:numId w:val="5"/>
         </w:numPr>
-      </w:pPr>
-      <w:r>
+        <w:rPr>
+          <w:highlight w:val="yellow"/>
+        </w:rPr>
+      </w:pPr>
+      <w:r>
+        <w:rPr>
+          <w:highlight w:val="yellow"/>
+        </w:rPr>
         <w:t>Titolo</w:t>
       </w:r>
     </w:p>
@@ -478,8 +619,14 @@
           <w:ilvl w:val="2"/>
           <w:numId w:val="5"/>
         </w:numPr>
-      </w:pPr>
-      <w:r>
+        <w:rPr>
+          <w:highlight w:val="yellow"/>
+        </w:rPr>
+      </w:pPr>
+      <w:r>
+        <w:rPr>
+          <w:highlight w:val="yellow"/>
+        </w:rPr>
         <w:t>Regista</w:t>
       </w:r>
     </w:p>
@@ -490,8 +637,14 @@
           <w:ilvl w:val="2"/>
           <w:numId w:val="5"/>
         </w:numPr>
-      </w:pPr>
-      <w:r>
+        <w:rPr>
+          <w:highlight w:val="yellow"/>
+        </w:rPr>
+      </w:pPr>
+      <w:r>
+        <w:rPr>
+          <w:highlight w:val="yellow"/>
+        </w:rPr>
         <w:lastRenderedPageBreak/>
         <w:t>Cast</w:t>
       </w:r>
@@ -503,8 +656,14 @@
           <w:ilvl w:val="2"/>
           <w:numId w:val="5"/>
         </w:numPr>
-      </w:pPr>
-      <w:r>
+        <w:rPr>
+          <w:highlight w:val="yellow"/>
+        </w:rPr>
+      </w:pPr>
+      <w:r>
+        <w:rPr>
+          <w:highlight w:val="yellow"/>
+        </w:rPr>
         <w:t>Descrizione</w:t>
       </w:r>
     </w:p>
@@ -515,8 +674,14 @@
           <w:ilvl w:val="2"/>
           <w:numId w:val="5"/>
         </w:numPr>
-      </w:pPr>
-      <w:r>
+        <w:rPr>
+          <w:highlight w:val="yellow"/>
+        </w:rPr>
+      </w:pPr>
+      <w:r>
+        <w:rPr>
+          <w:highlight w:val="yellow"/>
+        </w:rPr>
         <w:t>Orari di inizio film</w:t>
       </w:r>
     </w:p>

</xml_diff>

<commit_message>
Aggiunta nuovo film finito, aggiunta Utente in progress
</commit_message>
<xml_diff>
--- a/Cinema multisala/Gestione Cinema multisala.docx
+++ b/Cinema multisala/Gestione Cinema multisala.docx
@@ -473,8 +473,14 @@
           <w:ilvl w:val="0"/>
           <w:numId w:val="1"/>
         </w:numPr>
-      </w:pPr>
-      <w:r>
+        <w:rPr>
+          <w:highlight w:val="yellow"/>
+        </w:rPr>
+      </w:pPr>
+      <w:r>
+        <w:rPr>
+          <w:highlight w:val="yellow"/>
+        </w:rPr>
         <w:t>Aggiungi film alla programmazione (operazione visibile solo ai dipendenti del cinema)</w:t>
       </w:r>
     </w:p>
@@ -485,16 +491,26 @@
           <w:ilvl w:val="1"/>
           <w:numId w:val="1"/>
         </w:numPr>
-      </w:pPr>
-      <w:r>
+        <w:rPr>
+          <w:highlight w:val="yellow"/>
+        </w:rPr>
+      </w:pPr>
+      <w:r>
+        <w:rPr>
+          <w:highlight w:val="yellow"/>
+        </w:rPr>
         <w:t>Permette al dipendente del cinema di aggiungere un nuovo film alla lista di quelli in programmazione</w:t>
       </w:r>
       <w:r>
+        <w:rPr>
+          <w:highlight w:val="yellow"/>
+        </w:rPr>
         <w:t xml:space="preserve"> </w:t>
       </w:r>
       <w:r>
         <w:rPr>
           <w:color w:val="FF0000"/>
+          <w:highlight w:val="yellow"/>
         </w:rPr>
         <w:t>(Aggiunta di immagine selezionabile dal proprio pc con una finestra)</w:t>
       </w:r>
@@ -857,6 +873,19 @@
       </w:pPr>
       <w:r>
         <w:t xml:space="preserve">Codice dei posti </w:t>
+      </w:r>
+    </w:p>
+    <w:p>
+      <w:pPr>
+        <w:rPr>
+          <w:color w:val="FF0000"/>
+        </w:rPr>
+      </w:pPr>
+      <w:r>
+        <w:rPr>
+          <w:color w:val="FF0000"/>
+        </w:rPr>
+        <w:t>Utente amministratore può vedere la lista di tutti gli utenti e modificarla.</w:t>
       </w:r>
     </w:p>
     <w:sectPr>

</xml_diff>

<commit_message>
Sistemazione modifica film e aggiunta orario
</commit_message>
<xml_diff>
--- a/Cinema multisala/Gestione Cinema multisala.docx
+++ b/Cinema multisala/Gestione Cinema multisala.docx
@@ -328,27 +328,48 @@
           <w:ilvl w:val="0"/>
           <w:numId w:val="2"/>
         </w:numPr>
-      </w:pPr>
-      <w:r>
+        <w:rPr>
+          <w:highlight w:val="yellow"/>
+        </w:rPr>
+      </w:pPr>
+      <w:r>
+        <w:rPr>
+          <w:highlight w:val="yellow"/>
+        </w:rPr>
         <w:t>Programmazione</w:t>
       </w:r>
       <w:r>
+        <w:rPr>
+          <w:highlight w:val="yellow"/>
+        </w:rPr>
         <w:t xml:space="preserve"> (operazione visibile a tutti)</w:t>
       </w:r>
     </w:p>
     <w:p>
       <w:pPr>
         <w:pStyle w:val="Paragrafoelenco"/>
-      </w:pPr>
-      <w:r>
+        <w:rPr>
+          <w:highlight w:val="yellow"/>
+        </w:rPr>
+      </w:pPr>
+      <w:r>
+        <w:rPr>
+          <w:highlight w:val="yellow"/>
+        </w:rPr>
         <w:t xml:space="preserve">Cliccando il pulsante Programmazione si viene reindirizzati ad una pagina con la lista di tutti i film in programmazione in un intervallo di una settimana, a partire dal giorno attuale. </w:t>
       </w:r>
     </w:p>
     <w:p>
       <w:pPr>
         <w:pStyle w:val="Paragrafoelenco"/>
-      </w:pPr>
-      <w:r>
+        <w:rPr>
+          <w:highlight w:val="yellow"/>
+        </w:rPr>
+      </w:pPr>
+      <w:r>
+        <w:rPr>
+          <w:highlight w:val="yellow"/>
+        </w:rPr>
         <w:t>Per ogni film vengono riportate le seguenti informazioni:</w:t>
       </w:r>
     </w:p>
@@ -359,8 +380,14 @@
           <w:ilvl w:val="1"/>
           <w:numId w:val="1"/>
         </w:numPr>
-      </w:pPr>
-      <w:r>
+        <w:rPr>
+          <w:highlight w:val="yellow"/>
+        </w:rPr>
+      </w:pPr>
+      <w:r>
+        <w:rPr>
+          <w:highlight w:val="yellow"/>
+        </w:rPr>
         <w:t>Immagine</w:t>
       </w:r>
     </w:p>
@@ -371,8 +398,14 @@
           <w:ilvl w:val="1"/>
           <w:numId w:val="1"/>
         </w:numPr>
-      </w:pPr>
-      <w:r>
+        <w:rPr>
+          <w:highlight w:val="yellow"/>
+        </w:rPr>
+      </w:pPr>
+      <w:r>
+        <w:rPr>
+          <w:highlight w:val="yellow"/>
+        </w:rPr>
         <w:t>Titolo</w:t>
       </w:r>
     </w:p>
@@ -383,8 +416,14 @@
           <w:ilvl w:val="1"/>
           <w:numId w:val="1"/>
         </w:numPr>
-      </w:pPr>
-      <w:r>
+        <w:rPr>
+          <w:highlight w:val="yellow"/>
+        </w:rPr>
+      </w:pPr>
+      <w:r>
+        <w:rPr>
+          <w:highlight w:val="yellow"/>
+        </w:rPr>
         <w:t>Regista</w:t>
       </w:r>
     </w:p>
@@ -395,8 +434,14 @@
           <w:ilvl w:val="1"/>
           <w:numId w:val="1"/>
         </w:numPr>
-      </w:pPr>
-      <w:r>
+        <w:rPr>
+          <w:highlight w:val="yellow"/>
+        </w:rPr>
+      </w:pPr>
+      <w:r>
+        <w:rPr>
+          <w:highlight w:val="yellow"/>
+        </w:rPr>
         <w:t>Cast</w:t>
       </w:r>
     </w:p>
@@ -407,8 +452,14 @@
           <w:ilvl w:val="1"/>
           <w:numId w:val="1"/>
         </w:numPr>
-      </w:pPr>
-      <w:r>
+        <w:rPr>
+          <w:highlight w:val="yellow"/>
+        </w:rPr>
+      </w:pPr>
+      <w:r>
+        <w:rPr>
+          <w:highlight w:val="yellow"/>
+        </w:rPr>
         <w:t>Descrizione</w:t>
       </w:r>
     </w:p>
@@ -419,8 +470,14 @@
           <w:ilvl w:val="1"/>
           <w:numId w:val="1"/>
         </w:numPr>
-      </w:pPr>
-      <w:r>
+        <w:rPr>
+          <w:highlight w:val="yellow"/>
+        </w:rPr>
+      </w:pPr>
+      <w:r>
+        <w:rPr>
+          <w:highlight w:val="yellow"/>
+        </w:rPr>
         <w:t>Orari di inizio film</w:t>
       </w:r>
     </w:p>
@@ -431,8 +488,14 @@
           <w:ilvl w:val="1"/>
           <w:numId w:val="1"/>
         </w:numPr>
-      </w:pPr>
-      <w:r>
+        <w:rPr>
+          <w:highlight w:val="yellow"/>
+        </w:rPr>
+      </w:pPr>
+      <w:r>
+        <w:rPr>
+          <w:highlight w:val="yellow"/>
+        </w:rPr>
         <w:t>Link Prenota</w:t>
       </w:r>
     </w:p>
@@ -443,8 +506,14 @@
           <w:ilvl w:val="1"/>
           <w:numId w:val="1"/>
         </w:numPr>
-      </w:pPr>
-      <w:r>
+        <w:rPr>
+          <w:highlight w:val="yellow"/>
+        </w:rPr>
+      </w:pPr>
+      <w:r>
+        <w:rPr>
+          <w:highlight w:val="yellow"/>
+        </w:rPr>
         <w:t>Link elimina film da programmazione (operazione disponibile solo per un dipendente del cinema che permette l’eliminazione del film dalla lista)</w:t>
       </w:r>
     </w:p>
@@ -457,13 +526,25 @@
         </w:numPr>
       </w:pPr>
       <w:r>
+        <w:rPr>
+          <w:highlight w:val="yellow"/>
+        </w:rPr>
         <w:t>Link modifica film</w:t>
       </w:r>
       <w:r>
+        <w:rPr>
+          <w:highlight w:val="yellow"/>
+        </w:rPr>
         <w:t xml:space="preserve"> </w:t>
       </w:r>
       <w:r>
-        <w:t>(operazione disponibile solo per il dipendente del cinema che permette di modificare i dati di dettaglio del film, i giorni e gli orari della programmazione)</w:t>
+        <w:rPr>
+          <w:highlight w:val="yellow"/>
+        </w:rPr>
+        <w:t>(operazione disponibile solo per il dipendente del cinema che permette di modificare i dati di dettaglio del film, i giorni e gli orari della programmazione</w:t>
+      </w:r>
+      <w:r>
+        <w:t>)</w:t>
       </w:r>
     </w:p>
     <w:p>
@@ -761,7 +842,32 @@
         </w:numPr>
       </w:pPr>
       <w:r>
-        <w:t>Dopo aver selezionato data e ora il sistema recupera l’occupazione della sala e per ogni posto specifica se libero o già prenotato. A seconda della condizione dei posti, questi sono mostrati all’utente con colori diversi (rosso= prenotato, verde=libero).</w:t>
+        <w:t>Dopo aver selezionato data e ora il sistema recupera l’occupazione della sala e per ogni posto specifica se libero o già prenotato. A seconda della condizione dei posti, questi sono mostrati all’utente con colori diversi (rosso= prenotato,</w:t>
+      </w:r>
+      <w:r>
+        <w:t xml:space="preserve"> </w:t>
+      </w:r>
+      <w:r>
+        <w:rPr>
+          <w:color w:val="FF0000"/>
+        </w:rPr>
+        <w:t>giallo=</w:t>
+      </w:r>
+      <w:proofErr w:type="spellStart"/>
+      <w:proofErr w:type="gramStart"/>
+      <w:r>
+        <w:rPr>
+          <w:color w:val="FF0000"/>
+        </w:rPr>
+        <w:t>voglioPrenotarlo</w:t>
+      </w:r>
+      <w:proofErr w:type="spellEnd"/>
+      <w:proofErr w:type="gramEnd"/>
+      <w:r>
+        <w:t>,</w:t>
+      </w:r>
+      <w:r>
+        <w:t xml:space="preserve"> verde=libero).</w:t>
       </w:r>
     </w:p>
     <w:p>

</xml_diff>

<commit_message>
Modifica sfondo app, fine bozza tesi
</commit_message>
<xml_diff>
--- a/Cinema multisala/Gestione Cinema multisala.docx
+++ b/Cinema multisala/Gestione Cinema multisala.docx
@@ -33,28 +33,16 @@
     <w:p>
       <w:pPr>
         <w:spacing w:after="0"/>
-        <w:rPr>
-          <w:highlight w:val="yellow"/>
-        </w:rPr>
-      </w:pPr>
-      <w:r>
-        <w:rPr>
-          <w:highlight w:val="yellow"/>
-        </w:rPr>
+      </w:pPr>
+      <w:r>
         <w:t>La Home page contiene la lista di tutti i film in programmazione.</w:t>
       </w:r>
     </w:p>
     <w:p>
       <w:pPr>
         <w:spacing w:after="0"/>
-        <w:rPr>
-          <w:highlight w:val="yellow"/>
-        </w:rPr>
-      </w:pPr>
-      <w:r>
-        <w:rPr>
-          <w:highlight w:val="yellow"/>
-        </w:rPr>
+      </w:pPr>
+      <w:r>
         <w:t>Per ogni film si mostreranno le seguenti informazioni:</w:t>
       </w:r>
     </w:p>
@@ -65,14 +53,8 @@
           <w:ilvl w:val="0"/>
           <w:numId w:val="1"/>
         </w:numPr>
-        <w:rPr>
-          <w:highlight w:val="yellow"/>
-        </w:rPr>
-      </w:pPr>
-      <w:r>
-        <w:rPr>
-          <w:highlight w:val="yellow"/>
-        </w:rPr>
+      </w:pPr>
+      <w:r>
         <w:t>Immagine</w:t>
       </w:r>
     </w:p>
@@ -83,14 +65,8 @@
           <w:ilvl w:val="0"/>
           <w:numId w:val="1"/>
         </w:numPr>
-        <w:rPr>
-          <w:highlight w:val="yellow"/>
-        </w:rPr>
-      </w:pPr>
-      <w:r>
-        <w:rPr>
-          <w:highlight w:val="yellow"/>
-        </w:rPr>
+      </w:pPr>
+      <w:r>
         <w:t>Titolo</w:t>
       </w:r>
     </w:p>
@@ -101,14 +77,8 @@
           <w:ilvl w:val="0"/>
           <w:numId w:val="1"/>
         </w:numPr>
-        <w:rPr>
-          <w:highlight w:val="yellow"/>
-        </w:rPr>
-      </w:pPr>
-      <w:r>
-        <w:rPr>
-          <w:highlight w:val="yellow"/>
-        </w:rPr>
+      </w:pPr>
+      <w:r>
         <w:t>Regista</w:t>
       </w:r>
     </w:p>
@@ -119,14 +89,8 @@
           <w:ilvl w:val="0"/>
           <w:numId w:val="1"/>
         </w:numPr>
-        <w:rPr>
-          <w:highlight w:val="yellow"/>
-        </w:rPr>
-      </w:pPr>
-      <w:r>
-        <w:rPr>
-          <w:highlight w:val="yellow"/>
-        </w:rPr>
+      </w:pPr>
+      <w:r>
         <w:t>Cast</w:t>
       </w:r>
     </w:p>
@@ -137,35 +101,18 @@
           <w:ilvl w:val="0"/>
           <w:numId w:val="1"/>
         </w:numPr>
-        <w:rPr>
-          <w:highlight w:val="yellow"/>
-        </w:rPr>
-      </w:pPr>
-      <w:r>
-        <w:rPr>
-          <w:highlight w:val="yellow"/>
-        </w:rPr>
+      </w:pPr>
+      <w:r>
         <w:t>Link Scheda film che porta a una schermata si dettaglio</w:t>
       </w:r>
     </w:p>
     <w:p>
-      <w:pPr>
-        <w:rPr>
-          <w:highlight w:val="yellow"/>
-        </w:rPr>
-      </w:pPr>
       <w:proofErr w:type="gramStart"/>
       <w:r>
-        <w:rPr>
-          <w:highlight w:val="yellow"/>
-        </w:rPr>
         <w:t>Inoltre</w:t>
       </w:r>
       <w:proofErr w:type="gramEnd"/>
       <w:r>
-        <w:rPr>
-          <w:highlight w:val="yellow"/>
-        </w:rPr>
         <w:t xml:space="preserve"> nella pagina dovranno essere presenti le seguenti funzionalità:</w:t>
       </w:r>
     </w:p>
@@ -178,19 +125,12 @@
         </w:numPr>
         <w:rPr>
           <w:rFonts w:ascii="Calibri" w:hAnsi="Calibri" w:cs="Calibri"/>
-          <w:highlight w:val="yellow"/>
-        </w:rPr>
-      </w:pPr>
-      <w:r>
-        <w:rPr>
-          <w:highlight w:val="yellow"/>
-        </w:rPr>
+        </w:rPr>
+      </w:pPr>
+      <w:r>
         <w:t xml:space="preserve">Registrazione dell'account utente </w:t>
       </w:r>
       <w:r>
-        <w:rPr>
-          <w:highlight w:val="yellow"/>
-        </w:rPr>
         <w:t>(operazione visibile a tutti)</w:t>
       </w:r>
     </w:p>
@@ -203,13 +143,9 @@
         </w:numPr>
         <w:rPr>
           <w:rFonts w:ascii="Calibri" w:hAnsi="Calibri" w:cs="Calibri"/>
-          <w:highlight w:val="yellow"/>
-        </w:rPr>
-      </w:pPr>
-      <w:r>
-        <w:rPr>
-          <w:highlight w:val="yellow"/>
-        </w:rPr>
+        </w:rPr>
+      </w:pPr>
+      <w:r>
         <w:t>La registrazione avviene tramite un form in cui l’utente deve inserire mail, password, conferma password, ruolo</w:t>
       </w:r>
     </w:p>
@@ -219,13 +155,9 @@
         <w:ind w:left="1080"/>
         <w:rPr>
           <w:rFonts w:ascii="Calibri" w:hAnsi="Calibri" w:cs="Calibri"/>
-          <w:highlight w:val="yellow"/>
-        </w:rPr>
-      </w:pPr>
-      <w:r>
-        <w:rPr>
-          <w:highlight w:val="yellow"/>
-        </w:rPr>
+        </w:rPr>
+      </w:pPr>
+      <w:r>
         <w:t>NB. Le due password dovranno essere confrontate per verificarne la correttezza</w:t>
       </w:r>
     </w:p>
@@ -238,19 +170,12 @@
         </w:numPr>
         <w:rPr>
           <w:rFonts w:ascii="Calibri" w:hAnsi="Calibri" w:cs="Calibri"/>
-          <w:highlight w:val="yellow"/>
-        </w:rPr>
-      </w:pPr>
-      <w:r>
-        <w:rPr>
-          <w:highlight w:val="yellow"/>
-        </w:rPr>
+        </w:rPr>
+      </w:pPr>
+      <w:r>
         <w:t xml:space="preserve">Login dell'utente nel sistema </w:t>
       </w:r>
       <w:r>
-        <w:rPr>
-          <w:highlight w:val="yellow"/>
-        </w:rPr>
         <w:t>(operazione visibile a tutti)</w:t>
       </w:r>
     </w:p>
@@ -263,13 +188,9 @@
         </w:numPr>
         <w:rPr>
           <w:rFonts w:ascii="Calibri" w:hAnsi="Calibri" w:cs="Calibri"/>
-          <w:highlight w:val="yellow"/>
-        </w:rPr>
-      </w:pPr>
-      <w:r>
-        <w:rPr>
-          <w:highlight w:val="yellow"/>
-        </w:rPr>
+        </w:rPr>
+      </w:pPr>
+      <w:r>
         <w:t>Il Login avviene attraverso la compilazione del form dei campi mail e password</w:t>
       </w:r>
     </w:p>
@@ -280,20 +201,11 @@
           <w:ilvl w:val="0"/>
           <w:numId w:val="2"/>
         </w:numPr>
-        <w:rPr>
-          <w:highlight w:val="yellow"/>
-        </w:rPr>
-      </w:pPr>
-      <w:r>
-        <w:rPr>
-          <w:highlight w:val="yellow"/>
-        </w:rPr>
+      </w:pPr>
+      <w:r>
         <w:t>Logout</w:t>
       </w:r>
       <w:r>
-        <w:rPr>
-          <w:highlight w:val="yellow"/>
-        </w:rPr>
         <w:t xml:space="preserve"> (operazione visibile a tutti)</w:t>
       </w:r>
     </w:p>
@@ -304,20 +216,11 @@
           <w:ilvl w:val="1"/>
           <w:numId w:val="2"/>
         </w:numPr>
-        <w:rPr>
-          <w:highlight w:val="yellow"/>
-        </w:rPr>
-      </w:pPr>
-      <w:r>
-        <w:rPr>
-          <w:highlight w:val="yellow"/>
-        </w:rPr>
+      </w:pPr>
+      <w:r>
         <w:t>Effettuando il logout l'utente vien</w:t>
       </w:r>
       <w:r>
-        <w:rPr>
-          <w:highlight w:val="yellow"/>
-        </w:rPr>
         <w:t>e scollegato dall'applicazione</w:t>
       </w:r>
     </w:p>
@@ -328,48 +231,27 @@
           <w:ilvl w:val="0"/>
           <w:numId w:val="2"/>
         </w:numPr>
-        <w:rPr>
-          <w:highlight w:val="yellow"/>
-        </w:rPr>
-      </w:pPr>
-      <w:r>
-        <w:rPr>
-          <w:highlight w:val="yellow"/>
-        </w:rPr>
+      </w:pPr>
+      <w:r>
         <w:t>Programmazione</w:t>
       </w:r>
       <w:r>
-        <w:rPr>
-          <w:highlight w:val="yellow"/>
-        </w:rPr>
         <w:t xml:space="preserve"> (operazione visibile a tutti)</w:t>
       </w:r>
     </w:p>
     <w:p>
       <w:pPr>
         <w:pStyle w:val="Paragrafoelenco"/>
-        <w:rPr>
-          <w:highlight w:val="yellow"/>
-        </w:rPr>
-      </w:pPr>
-      <w:r>
-        <w:rPr>
-          <w:highlight w:val="yellow"/>
-        </w:rPr>
+      </w:pPr>
+      <w:r>
         <w:t xml:space="preserve">Cliccando il pulsante Programmazione si viene reindirizzati ad una pagina con la lista di tutti i film in programmazione in un intervallo di una settimana, a partire dal giorno attuale. </w:t>
       </w:r>
     </w:p>
     <w:p>
       <w:pPr>
         <w:pStyle w:val="Paragrafoelenco"/>
-        <w:rPr>
-          <w:highlight w:val="yellow"/>
-        </w:rPr>
-      </w:pPr>
-      <w:r>
-        <w:rPr>
-          <w:highlight w:val="yellow"/>
-        </w:rPr>
+      </w:pPr>
+      <w:r>
         <w:t>Per ogni film vengono riportate le seguenti informazioni:</w:t>
       </w:r>
     </w:p>
@@ -380,14 +262,8 @@
           <w:ilvl w:val="1"/>
           <w:numId w:val="1"/>
         </w:numPr>
-        <w:rPr>
-          <w:highlight w:val="yellow"/>
-        </w:rPr>
-      </w:pPr>
-      <w:r>
-        <w:rPr>
-          <w:highlight w:val="yellow"/>
-        </w:rPr>
+      </w:pPr>
+      <w:r>
         <w:t>Immagine</w:t>
       </w:r>
     </w:p>
@@ -398,14 +274,8 @@
           <w:ilvl w:val="1"/>
           <w:numId w:val="1"/>
         </w:numPr>
-        <w:rPr>
-          <w:highlight w:val="yellow"/>
-        </w:rPr>
-      </w:pPr>
-      <w:r>
-        <w:rPr>
-          <w:highlight w:val="yellow"/>
-        </w:rPr>
+      </w:pPr>
+      <w:r>
         <w:t>Titolo</w:t>
       </w:r>
     </w:p>
@@ -416,14 +286,8 @@
           <w:ilvl w:val="1"/>
           <w:numId w:val="1"/>
         </w:numPr>
-        <w:rPr>
-          <w:highlight w:val="yellow"/>
-        </w:rPr>
-      </w:pPr>
-      <w:r>
-        <w:rPr>
-          <w:highlight w:val="yellow"/>
-        </w:rPr>
+      </w:pPr>
+      <w:r>
         <w:t>Regista</w:t>
       </w:r>
     </w:p>
@@ -434,14 +298,8 @@
           <w:ilvl w:val="1"/>
           <w:numId w:val="1"/>
         </w:numPr>
-        <w:rPr>
-          <w:highlight w:val="yellow"/>
-        </w:rPr>
-      </w:pPr>
-      <w:r>
-        <w:rPr>
-          <w:highlight w:val="yellow"/>
-        </w:rPr>
+      </w:pPr>
+      <w:r>
         <w:t>Cast</w:t>
       </w:r>
     </w:p>
@@ -454,13 +312,11 @@
         </w:numPr>
         <w:rPr>
           <w:color w:val="FF0000"/>
-          <w:highlight w:val="yellow"/>
         </w:rPr>
       </w:pPr>
       <w:r>
         <w:rPr>
           <w:color w:val="FF0000"/>
-          <w:highlight w:val="yellow"/>
         </w:rPr>
         <w:t>Sala</w:t>
       </w:r>
@@ -472,14 +328,8 @@
           <w:ilvl w:val="1"/>
           <w:numId w:val="1"/>
         </w:numPr>
-        <w:rPr>
-          <w:highlight w:val="yellow"/>
-        </w:rPr>
-      </w:pPr>
-      <w:r>
-        <w:rPr>
-          <w:highlight w:val="yellow"/>
-        </w:rPr>
+      </w:pPr>
+      <w:r>
         <w:t>Descrizione</w:t>
       </w:r>
     </w:p>
@@ -490,14 +340,8 @@
           <w:ilvl w:val="1"/>
           <w:numId w:val="1"/>
         </w:numPr>
-        <w:rPr>
-          <w:highlight w:val="yellow"/>
-        </w:rPr>
-      </w:pPr>
-      <w:r>
-        <w:rPr>
-          <w:highlight w:val="yellow"/>
-        </w:rPr>
+      </w:pPr>
+      <w:r>
         <w:t>Orari di inizio film</w:t>
       </w:r>
     </w:p>
@@ -508,14 +352,8 @@
           <w:ilvl w:val="1"/>
           <w:numId w:val="1"/>
         </w:numPr>
-        <w:rPr>
-          <w:highlight w:val="yellow"/>
-        </w:rPr>
-      </w:pPr>
-      <w:r>
-        <w:rPr>
-          <w:highlight w:val="yellow"/>
-        </w:rPr>
+      </w:pPr>
+      <w:r>
         <w:t>Link Prenota</w:t>
       </w:r>
     </w:p>
@@ -526,14 +364,8 @@
           <w:ilvl w:val="1"/>
           <w:numId w:val="1"/>
         </w:numPr>
-        <w:rPr>
-          <w:highlight w:val="yellow"/>
-        </w:rPr>
-      </w:pPr>
-      <w:r>
-        <w:rPr>
-          <w:highlight w:val="yellow"/>
-        </w:rPr>
+      </w:pPr>
+      <w:r>
         <w:t>Link elimina film da programmazione (operazione disponibile solo per un dipendente del cinema che permette l’eliminazione del film dalla lista)</w:t>
       </w:r>
     </w:p>
@@ -546,25 +378,13 @@
         </w:numPr>
       </w:pPr>
       <w:r>
-        <w:rPr>
-          <w:highlight w:val="yellow"/>
-        </w:rPr>
         <w:t>Link modifica film</w:t>
       </w:r>
       <w:r>
-        <w:rPr>
-          <w:highlight w:val="yellow"/>
-        </w:rPr>
         <w:t xml:space="preserve"> </w:t>
       </w:r>
       <w:r>
-        <w:rPr>
-          <w:highlight w:val="yellow"/>
-        </w:rPr>
-        <w:t>(operazione disponibile solo per il dipendente del cinema che permette di modificare i dati di dettaglio del film, i giorni e gli orari della programmazione</w:t>
-      </w:r>
-      <w:r>
-        <w:t>)</w:t>
+        <w:t>(operazione disponibile solo per il dipendente del cinema che permette di modificare i dati di dettaglio del film, i giorni e gli orari della programmazione)</w:t>
       </w:r>
     </w:p>
     <w:p>
@@ -574,14 +394,8 @@
           <w:ilvl w:val="0"/>
           <w:numId w:val="1"/>
         </w:numPr>
-        <w:rPr>
-          <w:highlight w:val="yellow"/>
-        </w:rPr>
-      </w:pPr>
-      <w:r>
-        <w:rPr>
-          <w:highlight w:val="yellow"/>
-        </w:rPr>
+      </w:pPr>
+      <w:r>
         <w:t>Aggiungi film alla programmazione (operazione visibile solo ai dipendenti del cinema)</w:t>
       </w:r>
     </w:p>
@@ -592,40 +406,34 @@
           <w:ilvl w:val="1"/>
           <w:numId w:val="1"/>
         </w:numPr>
-        <w:rPr>
-          <w:highlight w:val="yellow"/>
-        </w:rPr>
-      </w:pPr>
-      <w:r>
-        <w:rPr>
-          <w:highlight w:val="yellow"/>
-        </w:rPr>
+      </w:pPr>
+      <w:r>
         <w:t>Permette al dipendente del cinema di aggiungere un nuovo film alla lista di quelli in programmazione</w:t>
       </w:r>
       <w:r>
-        <w:rPr>
-          <w:highlight w:val="yellow"/>
-        </w:rPr>
         <w:t xml:space="preserve"> </w:t>
       </w:r>
       <w:r>
         <w:rPr>
           <w:color w:val="FF0000"/>
-          <w:highlight w:val="yellow"/>
-        </w:rPr>
-        <w:t>(Aggiunta di immagine selezionabile dal proprio pc con una finestra)</w:t>
-      </w:r>
-    </w:p>
-    <w:p>
-      <w:pPr>
-        <w:rPr>
-          <w:highlight w:val="yellow"/>
-        </w:rPr>
-      </w:pPr>
-      <w:r>
-        <w:rPr>
-          <w:highlight w:val="yellow"/>
-        </w:rPr>
+        </w:rPr>
+        <w:t>(Aggiunta di immagine selezionabile dal proprio pc con una finestra</w:t>
+      </w:r>
+      <w:r>
+        <w:rPr>
+          <w:color w:val="FF0000"/>
+        </w:rPr>
+        <w:t>, non è possibile avere due film nella stessa sala con meno di due ore di distacco</w:t>
+      </w:r>
+      <w:r>
+        <w:rPr>
+          <w:color w:val="FF0000"/>
+        </w:rPr>
+        <w:t>)</w:t>
+      </w:r>
+    </w:p>
+    <w:p>
+      <w:r>
         <w:t>Altre funzionalità:</w:t>
       </w:r>
     </w:p>
@@ -637,20 +445,11 @@
           <w:numId w:val="5"/>
         </w:numPr>
         <w:ind w:left="708"/>
-        <w:rPr>
-          <w:highlight w:val="yellow"/>
-        </w:rPr>
-      </w:pPr>
-      <w:r>
-        <w:rPr>
-          <w:highlight w:val="yellow"/>
-        </w:rPr>
+      </w:pPr>
+      <w:r>
         <w:t xml:space="preserve">Scheda Film </w:t>
       </w:r>
       <w:r>
-        <w:rPr>
-          <w:highlight w:val="yellow"/>
-        </w:rPr>
         <w:t>(operazione visibile a tutti)</w:t>
       </w:r>
     </w:p>
@@ -661,20 +460,11 @@
           <w:ilvl w:val="1"/>
           <w:numId w:val="5"/>
         </w:numPr>
-        <w:rPr>
-          <w:highlight w:val="yellow"/>
-        </w:rPr>
-      </w:pPr>
-      <w:r>
-        <w:rPr>
-          <w:highlight w:val="yellow"/>
-        </w:rPr>
+      </w:pPr>
+      <w:r>
         <w:t>Cliccando il pulsante Scheda Film si viene reindirizzati alla pagina della scheda del film</w:t>
       </w:r>
       <w:r>
-        <w:rPr>
-          <w:highlight w:val="yellow"/>
-        </w:rPr>
         <w:t>.</w:t>
       </w:r>
     </w:p>
@@ -682,14 +472,8 @@
       <w:pPr>
         <w:pStyle w:val="Paragrafoelenco"/>
         <w:ind w:left="1080"/>
-        <w:rPr>
-          <w:highlight w:val="yellow"/>
-        </w:rPr>
-      </w:pPr>
-      <w:r>
-        <w:rPr>
-          <w:highlight w:val="yellow"/>
-        </w:rPr>
+      </w:pPr>
+      <w:r>
         <w:t>Per il film selezionato vengono riportate le seguenti informazioni:</w:t>
       </w:r>
     </w:p>
@@ -700,14 +484,8 @@
           <w:ilvl w:val="2"/>
           <w:numId w:val="5"/>
         </w:numPr>
-        <w:rPr>
-          <w:highlight w:val="yellow"/>
-        </w:rPr>
-      </w:pPr>
-      <w:r>
-        <w:rPr>
-          <w:highlight w:val="yellow"/>
-        </w:rPr>
+      </w:pPr>
+      <w:r>
         <w:t>Immagine</w:t>
       </w:r>
     </w:p>
@@ -718,14 +496,9 @@
           <w:ilvl w:val="2"/>
           <w:numId w:val="5"/>
         </w:numPr>
-        <w:rPr>
-          <w:highlight w:val="yellow"/>
-        </w:rPr>
-      </w:pPr>
-      <w:r>
-        <w:rPr>
-          <w:highlight w:val="yellow"/>
-        </w:rPr>
+      </w:pPr>
+      <w:r>
+        <w:lastRenderedPageBreak/>
         <w:t>Titolo</w:t>
       </w:r>
     </w:p>
@@ -736,15 +509,8 @@
           <w:ilvl w:val="2"/>
           <w:numId w:val="5"/>
         </w:numPr>
-        <w:rPr>
-          <w:highlight w:val="yellow"/>
-        </w:rPr>
-      </w:pPr>
-      <w:r>
-        <w:rPr>
-          <w:highlight w:val="yellow"/>
-        </w:rPr>
-        <w:lastRenderedPageBreak/>
+      </w:pPr>
+      <w:r>
         <w:t>Regista</w:t>
       </w:r>
     </w:p>
@@ -755,14 +521,8 @@
           <w:ilvl w:val="2"/>
           <w:numId w:val="5"/>
         </w:numPr>
-        <w:rPr>
-          <w:highlight w:val="yellow"/>
-        </w:rPr>
-      </w:pPr>
-      <w:r>
-        <w:rPr>
-          <w:highlight w:val="yellow"/>
-        </w:rPr>
+      </w:pPr>
+      <w:r>
         <w:t>Cast</w:t>
       </w:r>
     </w:p>
@@ -775,13 +535,11 @@
         </w:numPr>
         <w:rPr>
           <w:color w:val="FF0000"/>
-          <w:highlight w:val="yellow"/>
         </w:rPr>
       </w:pPr>
       <w:r>
         <w:rPr>
           <w:color w:val="FF0000"/>
-          <w:highlight w:val="yellow"/>
         </w:rPr>
         <w:t>Sala</w:t>
       </w:r>
@@ -793,14 +551,8 @@
           <w:ilvl w:val="2"/>
           <w:numId w:val="5"/>
         </w:numPr>
-        <w:rPr>
-          <w:highlight w:val="yellow"/>
-        </w:rPr>
-      </w:pPr>
-      <w:r>
-        <w:rPr>
-          <w:highlight w:val="yellow"/>
-        </w:rPr>
+      </w:pPr>
+      <w:r>
         <w:t>Descrizione</w:t>
       </w:r>
     </w:p>
@@ -811,14 +563,8 @@
           <w:ilvl w:val="2"/>
           <w:numId w:val="5"/>
         </w:numPr>
-        <w:rPr>
-          <w:highlight w:val="yellow"/>
-        </w:rPr>
-      </w:pPr>
-      <w:r>
-        <w:rPr>
-          <w:highlight w:val="yellow"/>
-        </w:rPr>
+      </w:pPr>
+      <w:r>
         <w:t>Orari di inizio film</w:t>
       </w:r>
     </w:p>
@@ -829,14 +575,8 @@
           <w:ilvl w:val="2"/>
           <w:numId w:val="5"/>
         </w:numPr>
-        <w:rPr>
-          <w:highlight w:val="yellow"/>
-        </w:rPr>
-      </w:pPr>
-      <w:r>
-        <w:rPr>
-          <w:highlight w:val="yellow"/>
-        </w:rPr>
+      </w:pPr>
+      <w:r>
         <w:t>Link Prenota</w:t>
       </w:r>
     </w:p>
@@ -847,20 +587,11 @@
           <w:ilvl w:val="0"/>
           <w:numId w:val="5"/>
         </w:numPr>
-        <w:rPr>
-          <w:highlight w:val="yellow"/>
-        </w:rPr>
-      </w:pPr>
-      <w:r>
-        <w:rPr>
-          <w:highlight w:val="yellow"/>
-        </w:rPr>
+      </w:pPr>
+      <w:r>
         <w:t>Prenotazione</w:t>
       </w:r>
       <w:r>
-        <w:rPr>
-          <w:highlight w:val="yellow"/>
-        </w:rPr>
         <w:t xml:space="preserve"> (operazione visibile al cliente)</w:t>
       </w:r>
     </w:p>
@@ -871,14 +602,8 @@
           <w:ilvl w:val="1"/>
           <w:numId w:val="5"/>
         </w:numPr>
-        <w:rPr>
-          <w:highlight w:val="yellow"/>
-        </w:rPr>
-      </w:pPr>
-      <w:r>
-        <w:rPr>
-          <w:highlight w:val="yellow"/>
-        </w:rPr>
+      </w:pPr>
+      <w:r>
         <w:t xml:space="preserve"> Se un utente vuole prenotare dei biglietti cinematografici, deve prima loggarsi.</w:t>
       </w:r>
     </w:p>
@@ -889,14 +614,8 @@
           <w:ilvl w:val="1"/>
           <w:numId w:val="5"/>
         </w:numPr>
-        <w:rPr>
-          <w:highlight w:val="yellow"/>
-        </w:rPr>
-      </w:pPr>
-      <w:r>
-        <w:rPr>
-          <w:highlight w:val="yellow"/>
-        </w:rPr>
+      </w:pPr>
+      <w:r>
         <w:t>Una volta loggato l’utente sceglie il film che preferisce dalla home e utilizzando il link prenota viene reindirizzato su una pagina di dettaglio del film con la lista dei giorni di programmazione e degli orari disponibili.</w:t>
       </w:r>
     </w:p>
@@ -907,117 +626,77 @@
           <w:ilvl w:val="1"/>
           <w:numId w:val="5"/>
         </w:numPr>
-        <w:rPr>
-          <w:highlight w:val="yellow"/>
-        </w:rPr>
-      </w:pPr>
-      <w:r>
-        <w:rPr>
-          <w:highlight w:val="yellow"/>
-        </w:rPr>
+      </w:pPr>
+      <w:r>
         <w:t>Dopo aver selezionato data e ora il sistema recupera l’occupazione della sala e per ogni posto specifica se libero o già prenotato. A seconda della condizione dei posti, questi sono mostrati all’utente con colori diversi (rosso</w:t>
       </w:r>
       <w:r>
-        <w:rPr>
-          <w:highlight w:val="yellow"/>
-        </w:rPr>
         <w:t xml:space="preserve"> </w:t>
       </w:r>
       <w:r>
-        <w:rPr>
-          <w:highlight w:val="yellow"/>
-        </w:rPr>
         <w:t>= prenotato,</w:t>
       </w:r>
       <w:r>
-        <w:rPr>
-          <w:highlight w:val="yellow"/>
-        </w:rPr>
         <w:t xml:space="preserve"> </w:t>
       </w:r>
       <w:r>
         <w:rPr>
           <w:color w:val="FF0000"/>
-          <w:highlight w:val="yellow"/>
         </w:rPr>
         <w:t>giallo</w:t>
       </w:r>
       <w:r>
         <w:rPr>
           <w:color w:val="FF0000"/>
-          <w:highlight w:val="yellow"/>
         </w:rPr>
         <w:t xml:space="preserve"> </w:t>
       </w:r>
       <w:r>
         <w:rPr>
           <w:color w:val="FF0000"/>
-          <w:highlight w:val="yellow"/>
         </w:rPr>
         <w:t>=</w:t>
       </w:r>
       <w:r>
         <w:rPr>
           <w:color w:val="FF0000"/>
-          <w:highlight w:val="yellow"/>
         </w:rPr>
         <w:t xml:space="preserve"> </w:t>
       </w:r>
       <w:r>
         <w:rPr>
           <w:color w:val="FF0000"/>
-          <w:highlight w:val="yellow"/>
         </w:rPr>
         <w:t>voglio</w:t>
       </w:r>
       <w:r>
         <w:rPr>
           <w:color w:val="FF0000"/>
-          <w:highlight w:val="yellow"/>
         </w:rPr>
         <w:t xml:space="preserve"> p</w:t>
       </w:r>
       <w:r>
         <w:rPr>
           <w:color w:val="FF0000"/>
-          <w:highlight w:val="yellow"/>
         </w:rPr>
         <w:t>renotarlo</w:t>
       </w:r>
       <w:r>
-        <w:rPr>
-          <w:highlight w:val="yellow"/>
-        </w:rPr>
         <w:t>,</w:t>
       </w:r>
       <w:r>
-        <w:rPr>
-          <w:highlight w:val="yellow"/>
-        </w:rPr>
         <w:t xml:space="preserve"> verde</w:t>
       </w:r>
       <w:r>
-        <w:rPr>
-          <w:highlight w:val="yellow"/>
-        </w:rPr>
         <w:t xml:space="preserve"> </w:t>
       </w:r>
       <w:r>
-        <w:rPr>
-          <w:highlight w:val="yellow"/>
-        </w:rPr>
         <w:t>=</w:t>
       </w:r>
       <w:r>
-        <w:rPr>
-          <w:highlight w:val="yellow"/>
-        </w:rPr>
         <w:t xml:space="preserve"> </w:t>
       </w:r>
       <w:r>
-        <w:rPr>
-          <w:highlight w:val="yellow"/>
-        </w:rPr>
         <w:t>libero).</w:t>
       </w:r>
     </w:p>
@@ -1028,38 +707,20 @@
           <w:ilvl w:val="1"/>
           <w:numId w:val="5"/>
         </w:numPr>
-        <w:rPr>
-          <w:highlight w:val="yellow"/>
-        </w:rPr>
-      </w:pPr>
-      <w:r>
-        <w:rPr>
-          <w:highlight w:val="yellow"/>
-        </w:rPr>
+      </w:pPr>
+      <w:r>
         <w:t>L’utente selezion</w:t>
       </w:r>
       <w:r>
-        <w:rPr>
-          <w:highlight w:val="yellow"/>
-        </w:rPr>
         <w:t>a</w:t>
       </w:r>
       <w:r>
-        <w:rPr>
-          <w:highlight w:val="yellow"/>
-        </w:rPr>
         <w:t xml:space="preserve"> i posti desiderati e preme il tas</w:t>
       </w:r>
       <w:r>
-        <w:rPr>
-          <w:highlight w:val="yellow"/>
-        </w:rPr>
         <w:t>t</w:t>
       </w:r>
       <w:r>
-        <w:rPr>
-          <w:highlight w:val="yellow"/>
-        </w:rPr>
         <w:t>o prenota.</w:t>
       </w:r>
     </w:p>
@@ -1070,26 +731,14 @@
           <w:ilvl w:val="1"/>
           <w:numId w:val="5"/>
         </w:numPr>
-        <w:rPr>
-          <w:highlight w:val="yellow"/>
-        </w:rPr>
-      </w:pPr>
-      <w:r>
-        <w:rPr>
-          <w:highlight w:val="yellow"/>
-        </w:rPr>
+      </w:pPr>
+      <w:r>
         <w:t>Se l’operazione va</w:t>
       </w:r>
       <w:r>
-        <w:rPr>
-          <w:highlight w:val="yellow"/>
-        </w:rPr>
         <w:t xml:space="preserve"> a</w:t>
       </w:r>
       <w:r>
-        <w:rPr>
-          <w:highlight w:val="yellow"/>
-        </w:rPr>
         <w:t xml:space="preserve"> buon fine all’utente viene mostrato un riepilogo dei dati selezionati. </w:t>
       </w:r>
     </w:p>
@@ -1100,32 +749,17 @@
           <w:ilvl w:val="1"/>
           <w:numId w:val="5"/>
         </w:numPr>
-        <w:rPr>
-          <w:highlight w:val="yellow"/>
-        </w:rPr>
-      </w:pPr>
-      <w:r>
-        <w:rPr>
-          <w:highlight w:val="yellow"/>
-        </w:rPr>
+      </w:pPr>
+      <w:r>
         <w:t>In particolare,</w:t>
       </w:r>
       <w:r>
-        <w:rPr>
-          <w:highlight w:val="yellow"/>
-        </w:rPr>
         <w:t xml:space="preserve"> vengo</w:t>
       </w:r>
       <w:r>
-        <w:rPr>
-          <w:highlight w:val="yellow"/>
-        </w:rPr>
         <w:t>no</w:t>
       </w:r>
       <w:r>
-        <w:rPr>
-          <w:highlight w:val="yellow"/>
-        </w:rPr>
         <w:t xml:space="preserve"> mostrate le seguenti informazioni: </w:t>
       </w:r>
     </w:p>
@@ -1136,14 +770,8 @@
           <w:ilvl w:val="2"/>
           <w:numId w:val="5"/>
         </w:numPr>
-        <w:rPr>
-          <w:highlight w:val="yellow"/>
-        </w:rPr>
-      </w:pPr>
-      <w:r>
-        <w:rPr>
-          <w:highlight w:val="yellow"/>
-        </w:rPr>
+      </w:pPr>
+      <w:r>
         <w:t xml:space="preserve">Titolo dello spettacolo </w:t>
       </w:r>
     </w:p>
@@ -1154,14 +782,8 @@
           <w:ilvl w:val="2"/>
           <w:numId w:val="5"/>
         </w:numPr>
-        <w:rPr>
-          <w:highlight w:val="yellow"/>
-        </w:rPr>
-      </w:pPr>
-      <w:r>
-        <w:rPr>
-          <w:highlight w:val="yellow"/>
-        </w:rPr>
+      </w:pPr>
+      <w:r>
         <w:t xml:space="preserve">Sala, giorno e ora </w:t>
       </w:r>
     </w:p>
@@ -1172,14 +794,8 @@
           <w:ilvl w:val="2"/>
           <w:numId w:val="5"/>
         </w:numPr>
-        <w:rPr>
-          <w:highlight w:val="yellow"/>
-        </w:rPr>
-      </w:pPr>
-      <w:r>
-        <w:rPr>
-          <w:highlight w:val="yellow"/>
-        </w:rPr>
+      </w:pPr>
+      <w:r>
         <w:t xml:space="preserve">Numero posti </w:t>
       </w:r>
     </w:p>
@@ -1190,14 +806,8 @@
           <w:ilvl w:val="2"/>
           <w:numId w:val="5"/>
         </w:numPr>
-        <w:rPr>
-          <w:highlight w:val="yellow"/>
-        </w:rPr>
-      </w:pPr>
-      <w:r>
-        <w:rPr>
-          <w:highlight w:val="yellow"/>
-        </w:rPr>
+      </w:pPr>
+      <w:r>
         <w:t xml:space="preserve">Codice dei posti </w:t>
       </w:r>
     </w:p>
@@ -1210,7 +820,6 @@
       <w:r>
         <w:rPr>
           <w:color w:val="FF0000"/>
-          <w:highlight w:val="yellow"/>
         </w:rPr>
         <w:t>Utente amministratore può vedere la lista di tutti gli utenti e modificarla.</w:t>
       </w:r>

</xml_diff>